<commit_message>
Modify Recursion_Lab: writeup and .zip
</commit_message>
<xml_diff>
--- a/Labs/Recursion_Lab/writeup.docx
+++ b/Labs/Recursion_Lab/writeup.docx
@@ -79,6 +79,7 @@
         <w:t xml:space="preserve"> The first task I had with this lab was writing the code for </w:t>
       </w:r>
       <w:proofErr w:type="spellStart"/>
+      <w:proofErr w:type="gramStart"/>
       <w:r>
         <w:rPr>
           <w:rFonts w:ascii="Times New Roman" w:hAnsi="Times New Roman" w:cs="Times New Roman"/>
@@ -94,16 +95,7 @@
           <w:sz w:val="24"/>
           <w:szCs w:val="24"/>
         </w:rPr>
-        <w:t xml:space="preserve">, which is a method used by </w:t>
-      </w:r>
-      <w:proofErr w:type="gramStart"/>
-      <w:r>
-        <w:rPr>
-          <w:rFonts w:ascii="Times New Roman" w:hAnsi="Times New Roman" w:cs="Times New Roman"/>
-          <w:sz w:val="24"/>
-          <w:szCs w:val="24"/>
-        </w:rPr>
-        <w:t>main(</w:t>
+        <w:t>(</w:t>
       </w:r>
       <w:proofErr w:type="gramEnd"/>
       <w:r>
@@ -112,7 +104,15 @@
           <w:sz w:val="24"/>
           <w:szCs w:val="24"/>
         </w:rPr>
-        <w:t xml:space="preserve">) that calculates the sum of all values in a given array. </w:t>
+        <w:t>)</w:t>
+      </w:r>
+      <w:r>
+        <w:rPr>
+          <w:rFonts w:ascii="Times New Roman" w:hAnsi="Times New Roman" w:cs="Times New Roman"/>
+          <w:sz w:val="24"/>
+          <w:szCs w:val="24"/>
+        </w:rPr>
+        <w:t xml:space="preserve">, which is a method used by main() that calculates the sum of all values in a given array. </w:t>
       </w:r>
       <w:proofErr w:type="spellStart"/>
       <w:proofErr w:type="gramStart"/>
@@ -125,6 +125,14 @@
         <w:t>sumOfArray</w:t>
       </w:r>
       <w:proofErr w:type="spellEnd"/>
+      <w:r>
+        <w:rPr>
+          <w:rFonts w:ascii="Times New Roman" w:hAnsi="Times New Roman" w:cs="Times New Roman"/>
+          <w:sz w:val="24"/>
+          <w:szCs w:val="24"/>
+        </w:rPr>
+        <w:t>(</w:t>
+      </w:r>
       <w:proofErr w:type="gramEnd"/>
       <w:r>
         <w:rPr>
@@ -132,17 +140,18 @@
           <w:sz w:val="24"/>
           <w:szCs w:val="24"/>
         </w:rPr>
-        <w:t xml:space="preserve"> takes two parameters: the array and the index to stop the summation at. </w:t>
-      </w:r>
-      <w:r>
-        <w:rPr>
-          <w:rFonts w:ascii="Times New Roman" w:hAnsi="Times New Roman" w:cs="Times New Roman"/>
-          <w:sz w:val="24"/>
-          <w:szCs w:val="24"/>
-        </w:rPr>
-        <w:t xml:space="preserve">The recursive algorithm of </w:t>
+        <w:t>)</w:t>
+      </w:r>
+      <w:r>
+        <w:rPr>
+          <w:rFonts w:ascii="Times New Roman" w:hAnsi="Times New Roman" w:cs="Times New Roman"/>
+          <w:sz w:val="24"/>
+          <w:szCs w:val="24"/>
+        </w:rPr>
+        <w:t xml:space="preserve"> takes two parameters: the array and the index to stop the summation at. The recursive algorithm of </w:t>
       </w:r>
       <w:proofErr w:type="spellStart"/>
+      <w:proofErr w:type="gramStart"/>
       <w:r>
         <w:rPr>
           <w:rFonts w:ascii="Times New Roman" w:hAnsi="Times New Roman" w:cs="Times New Roman"/>
@@ -158,9 +167,27 @@
           <w:sz w:val="24"/>
           <w:szCs w:val="24"/>
         </w:rPr>
+        <w:t>(</w:t>
+      </w:r>
+      <w:proofErr w:type="gramEnd"/>
+      <w:r>
+        <w:rPr>
+          <w:rFonts w:ascii="Times New Roman" w:hAnsi="Times New Roman" w:cs="Times New Roman"/>
+          <w:sz w:val="24"/>
+          <w:szCs w:val="24"/>
+        </w:rPr>
+        <w:t>)</w:t>
+      </w:r>
+      <w:r>
+        <w:rPr>
+          <w:rFonts w:ascii="Times New Roman" w:hAnsi="Times New Roman" w:cs="Times New Roman"/>
+          <w:sz w:val="24"/>
+          <w:szCs w:val="24"/>
+        </w:rPr>
         <w:t xml:space="preserve"> involves adding the last element in the array with the next to last element. I achieved this result by returning the value of the last element added to the result of another call to </w:t>
       </w:r>
       <w:proofErr w:type="spellStart"/>
+      <w:proofErr w:type="gramStart"/>
       <w:r>
         <w:rPr>
           <w:rFonts w:ascii="Times New Roman" w:hAnsi="Times New Roman" w:cs="Times New Roman"/>
@@ -176,18 +203,33 @@
           <w:sz w:val="24"/>
           <w:szCs w:val="24"/>
         </w:rPr>
-        <w:t xml:space="preserve">, but passing the last index parameter minus one. After writing the recursive case, I needed to figure out how to stop the recursion. To stop the recursive case from being an infinite loop, I added a base case of returning 0 when the last index parameter is less </w:t>
-      </w:r>
-      <w:proofErr w:type="spellStart"/>
-      <w:r>
-        <w:rPr>
-          <w:rFonts w:ascii="Times New Roman" w:hAnsi="Times New Roman" w:cs="Times New Roman"/>
-          <w:sz w:val="24"/>
-          <w:szCs w:val="24"/>
-        </w:rPr>
-        <w:t>that</w:t>
-      </w:r>
-      <w:proofErr w:type="spellEnd"/>
+        <w:t>(</w:t>
+      </w:r>
+      <w:proofErr w:type="gramEnd"/>
+      <w:r>
+        <w:rPr>
+          <w:rFonts w:ascii="Times New Roman" w:hAnsi="Times New Roman" w:cs="Times New Roman"/>
+          <w:sz w:val="24"/>
+          <w:szCs w:val="24"/>
+        </w:rPr>
+        <w:t>)</w:t>
+      </w:r>
+      <w:r>
+        <w:rPr>
+          <w:rFonts w:ascii="Times New Roman" w:hAnsi="Times New Roman" w:cs="Times New Roman"/>
+          <w:sz w:val="24"/>
+          <w:szCs w:val="24"/>
+        </w:rPr>
+        <w:t xml:space="preserve"> but passing the last index parameter minus one. After writing the recursive case, I needed to figure out how to stop the recursion. To stop the recursive case from being an infinite loop, I added a base case of returning 0 when the last index parameter is less </w:t>
+      </w:r>
+      <w:r>
+        <w:rPr>
+          <w:rFonts w:ascii="Times New Roman" w:hAnsi="Times New Roman" w:cs="Times New Roman"/>
+          <w:sz w:val="24"/>
+          <w:szCs w:val="24"/>
+        </w:rPr>
+        <w:t>than</w:t>
+      </w:r>
       <w:r>
         <w:rPr>
           <w:rFonts w:ascii="Times New Roman" w:hAnsi="Times New Roman" w:cs="Times New Roman"/>
@@ -261,6 +303,7 @@
         <w:t xml:space="preserve">The main issue of this week’s lab was converting </w:t>
       </w:r>
       <w:proofErr w:type="spellStart"/>
+      <w:proofErr w:type="gramStart"/>
       <w:r>
         <w:rPr>
           <w:rFonts w:ascii="Times New Roman" w:hAnsi="Times New Roman" w:cs="Times New Roman"/>
@@ -276,7 +319,231 @@
           <w:sz w:val="24"/>
           <w:szCs w:val="24"/>
         </w:rPr>
+        <w:t>(</w:t>
+      </w:r>
+      <w:proofErr w:type="gramEnd"/>
+      <w:r>
+        <w:rPr>
+          <w:rFonts w:ascii="Times New Roman" w:hAnsi="Times New Roman" w:cs="Times New Roman"/>
+          <w:sz w:val="24"/>
+          <w:szCs w:val="24"/>
+        </w:rPr>
+        <w:t>)</w:t>
+      </w:r>
+      <w:r>
+        <w:rPr>
+          <w:rFonts w:ascii="Times New Roman" w:hAnsi="Times New Roman" w:cs="Times New Roman"/>
+          <w:sz w:val="24"/>
+          <w:szCs w:val="24"/>
+        </w:rPr>
         <w:t xml:space="preserve"> to a generic method.</w:t>
+      </w:r>
+      <w:r>
+        <w:rPr>
+          <w:rFonts w:ascii="Times New Roman" w:hAnsi="Times New Roman" w:cs="Times New Roman"/>
+          <w:sz w:val="24"/>
+          <w:szCs w:val="24"/>
+        </w:rPr>
+        <w:t xml:space="preserve"> </w:t>
+      </w:r>
+      <w:r>
+        <w:rPr>
+          <w:rFonts w:ascii="Times New Roman" w:hAnsi="Times New Roman" w:cs="Times New Roman"/>
+          <w:sz w:val="24"/>
+          <w:szCs w:val="24"/>
+        </w:rPr>
+        <w:t xml:space="preserve">This part was difficult because up until now we have only coded generic classes and their methods using the generic parameters. To make </w:t>
+      </w:r>
+      <w:proofErr w:type="spellStart"/>
+      <w:proofErr w:type="gramStart"/>
+      <w:r>
+        <w:rPr>
+          <w:rFonts w:ascii="Times New Roman" w:hAnsi="Times New Roman" w:cs="Times New Roman"/>
+          <w:sz w:val="24"/>
+          <w:szCs w:val="24"/>
+        </w:rPr>
+        <w:t>sumOfArray</w:t>
+      </w:r>
+      <w:proofErr w:type="spellEnd"/>
+      <w:r>
+        <w:rPr>
+          <w:rFonts w:ascii="Times New Roman" w:hAnsi="Times New Roman" w:cs="Times New Roman"/>
+          <w:sz w:val="24"/>
+          <w:szCs w:val="24"/>
+        </w:rPr>
+        <w:t>(</w:t>
+      </w:r>
+      <w:proofErr w:type="gramEnd"/>
+      <w:r>
+        <w:rPr>
+          <w:rFonts w:ascii="Times New Roman" w:hAnsi="Times New Roman" w:cs="Times New Roman"/>
+          <w:sz w:val="24"/>
+          <w:szCs w:val="24"/>
+        </w:rPr>
+        <w:t xml:space="preserve">) a generic method, I had to learn how to only make it generic because it was in the class containing main(). Another issue I had with </w:t>
+      </w:r>
+      <w:proofErr w:type="spellStart"/>
+      <w:proofErr w:type="gramStart"/>
+      <w:r>
+        <w:rPr>
+          <w:rFonts w:ascii="Times New Roman" w:hAnsi="Times New Roman" w:cs="Times New Roman"/>
+          <w:sz w:val="24"/>
+          <w:szCs w:val="24"/>
+        </w:rPr>
+        <w:t>sumOfArray</w:t>
+      </w:r>
+      <w:proofErr w:type="spellEnd"/>
+      <w:r>
+        <w:rPr>
+          <w:rFonts w:ascii="Times New Roman" w:hAnsi="Times New Roman" w:cs="Times New Roman"/>
+          <w:sz w:val="24"/>
+          <w:szCs w:val="24"/>
+        </w:rPr>
+        <w:t>(</w:t>
+      </w:r>
+      <w:proofErr w:type="gramEnd"/>
+      <w:r>
+        <w:rPr>
+          <w:rFonts w:ascii="Times New Roman" w:hAnsi="Times New Roman" w:cs="Times New Roman"/>
+          <w:sz w:val="24"/>
+          <w:szCs w:val="24"/>
+        </w:rPr>
+        <w:t xml:space="preserve">), was summing the generic array parameter. Making the method generic meant that any array datatype could be passed to </w:t>
+      </w:r>
+      <w:proofErr w:type="spellStart"/>
+      <w:proofErr w:type="gramStart"/>
+      <w:r>
+        <w:rPr>
+          <w:rFonts w:ascii="Times New Roman" w:hAnsi="Times New Roman" w:cs="Times New Roman"/>
+          <w:sz w:val="24"/>
+          <w:szCs w:val="24"/>
+        </w:rPr>
+        <w:t>sumOfArray</w:t>
+      </w:r>
+      <w:proofErr w:type="spellEnd"/>
+      <w:r>
+        <w:rPr>
+          <w:rFonts w:ascii="Times New Roman" w:hAnsi="Times New Roman" w:cs="Times New Roman"/>
+          <w:sz w:val="24"/>
+          <w:szCs w:val="24"/>
+        </w:rPr>
+        <w:t>(</w:t>
+      </w:r>
+      <w:proofErr w:type="gramEnd"/>
+      <w:r>
+        <w:rPr>
+          <w:rFonts w:ascii="Times New Roman" w:hAnsi="Times New Roman" w:cs="Times New Roman"/>
+          <w:sz w:val="24"/>
+          <w:szCs w:val="24"/>
+        </w:rPr>
+        <w:t>). To address datatypes that do not have an add method, I restricted the generic parameter to only accept data types that extend Number.</w:t>
+      </w:r>
+    </w:p>
+    <w:p>
+      <w:pPr>
+        <w:spacing w:after="0" w:line="360" w:lineRule="auto"/>
+        <w:rPr>
+          <w:rFonts w:ascii="Times New Roman" w:hAnsi="Times New Roman" w:cs="Times New Roman"/>
+          <w:szCs w:val="24"/>
+        </w:rPr>
+      </w:pPr>
+    </w:p>
+    <w:p>
+      <w:pPr>
+        <w:spacing w:after="0" w:line="360" w:lineRule="auto"/>
+        <w:rPr>
+          <w:rFonts w:ascii="Times New Roman" w:hAnsi="Times New Roman" w:cs="Times New Roman"/>
+          <w:sz w:val="24"/>
+          <w:szCs w:val="24"/>
+          <w:u w:val="single"/>
+        </w:rPr>
+      </w:pPr>
+      <w:r>
+        <w:rPr>
+          <w:rFonts w:ascii="Times New Roman" w:hAnsi="Times New Roman" w:cs="Times New Roman"/>
+          <w:sz w:val="24"/>
+          <w:szCs w:val="24"/>
+          <w:u w:val="single"/>
+        </w:rPr>
+        <w:t xml:space="preserve">What I </w:t>
+      </w:r>
+      <w:proofErr w:type="gramStart"/>
+      <w:r>
+        <w:rPr>
+          <w:rFonts w:ascii="Times New Roman" w:hAnsi="Times New Roman" w:cs="Times New Roman"/>
+          <w:sz w:val="24"/>
+          <w:szCs w:val="24"/>
+          <w:u w:val="single"/>
+        </w:rPr>
+        <w:t>Would’ve</w:t>
+      </w:r>
+      <w:proofErr w:type="gramEnd"/>
+      <w:r>
+        <w:rPr>
+          <w:rFonts w:ascii="Times New Roman" w:hAnsi="Times New Roman" w:cs="Times New Roman"/>
+          <w:sz w:val="24"/>
+          <w:szCs w:val="24"/>
+          <w:u w:val="single"/>
+        </w:rPr>
+        <w:t xml:space="preserve"> Done Differently:</w:t>
+      </w:r>
+    </w:p>
+    <w:p>
+      <w:pPr>
+        <w:spacing w:after="0" w:line="360" w:lineRule="auto"/>
+        <w:rPr>
+          <w:rFonts w:ascii="Times New Roman" w:hAnsi="Times New Roman" w:cs="Times New Roman"/>
+          <w:sz w:val="24"/>
+          <w:szCs w:val="24"/>
+        </w:rPr>
+      </w:pPr>
+      <w:r>
+        <w:rPr>
+          <w:rFonts w:ascii="Times New Roman" w:hAnsi="Times New Roman" w:cs="Times New Roman"/>
+          <w:sz w:val="24"/>
+          <w:szCs w:val="24"/>
+        </w:rPr>
+        <w:t xml:space="preserve"> </w:t>
+      </w:r>
+      <w:r>
+        <w:rPr>
+          <w:rFonts w:ascii="Times New Roman" w:hAnsi="Times New Roman" w:cs="Times New Roman"/>
+          <w:sz w:val="24"/>
+          <w:szCs w:val="24"/>
+        </w:rPr>
+        <w:tab/>
+      </w:r>
+      <w:r>
+        <w:rPr>
+          <w:rFonts w:ascii="Times New Roman" w:hAnsi="Times New Roman" w:cs="Times New Roman"/>
+          <w:sz w:val="24"/>
+          <w:szCs w:val="24"/>
+        </w:rPr>
+        <w:t xml:space="preserve">One </w:t>
+      </w:r>
+      <w:r>
+        <w:rPr>
+          <w:rFonts w:ascii="Times New Roman" w:hAnsi="Times New Roman" w:cs="Times New Roman"/>
+          <w:sz w:val="24"/>
+          <w:szCs w:val="24"/>
+        </w:rPr>
+        <w:t xml:space="preserve">thing I would have </w:t>
+      </w:r>
+      <w:r>
+        <w:rPr>
+          <w:rFonts w:ascii="Times New Roman" w:hAnsi="Times New Roman" w:cs="Times New Roman"/>
+          <w:sz w:val="24"/>
+          <w:szCs w:val="24"/>
+        </w:rPr>
+        <w:t>done di</w:t>
+      </w:r>
+      <w:r>
+        <w:rPr>
+          <w:rFonts w:ascii="Times New Roman" w:hAnsi="Times New Roman" w:cs="Times New Roman"/>
+          <w:sz w:val="24"/>
+          <w:szCs w:val="24"/>
+        </w:rPr>
+        <w:t>fferently in this lab is comparing</w:t>
       </w:r>
       <w:bookmarkStart w:id="0" w:name="_GoBack"/>
       <w:bookmarkEnd w:id="0"/>
@@ -286,7 +553,52 @@
           <w:sz w:val="24"/>
           <w:szCs w:val="24"/>
         </w:rPr>
-        <w:t xml:space="preserve"> </w:t>
+        <w:t xml:space="preserve"> the results from my </w:t>
+      </w:r>
+      <w:proofErr w:type="spellStart"/>
+      <w:proofErr w:type="gramStart"/>
+      <w:r>
+        <w:rPr>
+          <w:rFonts w:ascii="Times New Roman" w:hAnsi="Times New Roman" w:cs="Times New Roman"/>
+          <w:sz w:val="24"/>
+          <w:szCs w:val="24"/>
+        </w:rPr>
+        <w:t>fibonacci</w:t>
+      </w:r>
+      <w:proofErr w:type="spellEnd"/>
+      <w:r>
+        <w:rPr>
+          <w:rFonts w:ascii="Times New Roman" w:hAnsi="Times New Roman" w:cs="Times New Roman"/>
+          <w:sz w:val="24"/>
+          <w:szCs w:val="24"/>
+        </w:rPr>
+        <w:t>(</w:t>
+      </w:r>
+      <w:proofErr w:type="gramEnd"/>
+      <w:r>
+        <w:rPr>
+          <w:rFonts w:ascii="Times New Roman" w:hAnsi="Times New Roman" w:cs="Times New Roman"/>
+          <w:sz w:val="24"/>
+          <w:szCs w:val="24"/>
+        </w:rPr>
+        <w:t>) method with an online calculator sooner. There was a period of time when I thought my method was returning the correct results, while the results were not correct past the 5</w:t>
+      </w:r>
+      <w:r>
+        <w:rPr>
+          <w:rFonts w:ascii="Times New Roman" w:hAnsi="Times New Roman" w:cs="Times New Roman"/>
+          <w:sz w:val="24"/>
+          <w:szCs w:val="24"/>
+          <w:vertAlign w:val="superscript"/>
+        </w:rPr>
+        <w:t>th</w:t>
+      </w:r>
+      <w:r>
+        <w:rPr>
+          <w:rFonts w:ascii="Times New Roman" w:hAnsi="Times New Roman" w:cs="Times New Roman"/>
+          <w:sz w:val="24"/>
+          <w:szCs w:val="24"/>
+        </w:rPr>
+        <w:t xml:space="preserve"> term. There turned out to be a mistake in my algorithm that I did not catch until I compared my results with what they should have been.</w:t>
       </w:r>
     </w:p>
     <w:p>
@@ -295,6 +607,7 @@
         <w:rPr>
           <w:rFonts w:ascii="Times New Roman" w:hAnsi="Times New Roman" w:cs="Times New Roman"/>
           <w:szCs w:val="24"/>
+          <w:u w:val="single"/>
         </w:rPr>
       </w:pPr>
     </w:p>
@@ -315,27 +628,35 @@
           <w:szCs w:val="24"/>
           <w:u w:val="single"/>
         </w:rPr>
-        <w:t xml:space="preserve">What I </w:t>
-      </w:r>
-      <w:proofErr w:type="gramStart"/>
-      <w:r>
-        <w:rPr>
-          <w:rFonts w:ascii="Times New Roman" w:hAnsi="Times New Roman" w:cs="Times New Roman"/>
-          <w:sz w:val="24"/>
-          <w:szCs w:val="24"/>
-          <w:u w:val="single"/>
-        </w:rPr>
-        <w:t>Would’ve</w:t>
-      </w:r>
-      <w:proofErr w:type="gramEnd"/>
-      <w:r>
-        <w:rPr>
-          <w:rFonts w:ascii="Times New Roman" w:hAnsi="Times New Roman" w:cs="Times New Roman"/>
-          <w:sz w:val="24"/>
-          <w:szCs w:val="24"/>
-          <w:u w:val="single"/>
-        </w:rPr>
-        <w:t xml:space="preserve"> Done Differently:</w:t>
+        <w:lastRenderedPageBreak/>
+        <w:t>How I Wi</w:t>
+      </w:r>
+      <w:r>
+        <w:rPr>
+          <w:rFonts w:ascii="Times New Roman" w:hAnsi="Times New Roman" w:cs="Times New Roman"/>
+          <w:sz w:val="24"/>
+          <w:szCs w:val="24"/>
+          <w:u w:val="single"/>
+        </w:rPr>
+        <w:t xml:space="preserve">ll Apply </w:t>
+      </w:r>
+      <w:r>
+        <w:rPr>
+          <w:rFonts w:ascii="Times New Roman" w:hAnsi="Times New Roman" w:cs="Times New Roman"/>
+          <w:sz w:val="24"/>
+          <w:szCs w:val="24"/>
+          <w:u w:val="single"/>
+        </w:rPr>
+        <w:t>Recursion and Dynamic Programming</w:t>
+      </w:r>
+      <w:r>
+        <w:rPr>
+          <w:rFonts w:ascii="Times New Roman" w:hAnsi="Times New Roman" w:cs="Times New Roman"/>
+          <w:sz w:val="24"/>
+          <w:szCs w:val="24"/>
+          <w:u w:val="single"/>
+        </w:rPr>
+        <w:t xml:space="preserve"> in the Future:</w:t>
       </w:r>
     </w:p>
     <w:p>
@@ -343,18 +664,12 @@
         <w:spacing w:after="0" w:line="360" w:lineRule="auto"/>
         <w:rPr>
           <w:rFonts w:ascii="Times New Roman" w:hAnsi="Times New Roman" w:cs="Times New Roman"/>
-          <w:sz w:val="24"/>
-          <w:szCs w:val="24"/>
-        </w:rPr>
-      </w:pPr>
-      <w:r>
-        <w:rPr>
-          <w:rFonts w:ascii="Times New Roman" w:hAnsi="Times New Roman" w:cs="Times New Roman"/>
-          <w:sz w:val="24"/>
-          <w:szCs w:val="24"/>
-        </w:rPr>
-        <w:t xml:space="preserve"> </w:t>
-      </w:r>
+          <w:noProof/>
+          <w:sz w:val="24"/>
+          <w:szCs w:val="24"/>
+          <w:u w:val="single"/>
+        </w:rPr>
+      </w:pPr>
       <w:r>
         <w:rPr>
           <w:rFonts w:ascii="Times New Roman" w:hAnsi="Times New Roman" w:cs="Times New Roman"/>
@@ -369,7 +684,15 @@
           <w:sz w:val="24"/>
           <w:szCs w:val="24"/>
         </w:rPr>
-        <w:t xml:space="preserve">One </w:t>
+        <w:t xml:space="preserve">I </w:t>
+      </w:r>
+      <w:r>
+        <w:rPr>
+          <w:rFonts w:ascii="Times New Roman" w:hAnsi="Times New Roman" w:cs="Times New Roman"/>
+          <w:sz w:val="24"/>
+          <w:szCs w:val="24"/>
+        </w:rPr>
+        <w:t xml:space="preserve">plan on using recursion when a problem is difficult to solve with iteration, which I am more familiar with using to solving problems. Also, I will use dynamic programming with the recursion to enhance the efficiency of the program. These two techniques that I have gained more experience about work well together when a difficult problem needs a solution. </w:t>
       </w:r>
     </w:p>
     <w:p>
@@ -377,8 +700,9 @@
         <w:spacing w:after="0" w:line="360" w:lineRule="auto"/>
         <w:rPr>
           <w:rFonts w:ascii="Times New Roman" w:hAnsi="Times New Roman" w:cs="Times New Roman"/>
-          <w:szCs w:val="24"/>
-          <w:u w:val="single"/>
+          <w:noProof/>
+          <w:sz w:val="24"/>
+          <w:szCs w:val="24"/>
         </w:rPr>
       </w:pPr>
     </w:p>
@@ -387,53 +711,6 @@
         <w:spacing w:after="0" w:line="360" w:lineRule="auto"/>
         <w:rPr>
           <w:rFonts w:ascii="Times New Roman" w:hAnsi="Times New Roman" w:cs="Times New Roman"/>
-          <w:sz w:val="24"/>
-          <w:szCs w:val="24"/>
-          <w:u w:val="single"/>
-        </w:rPr>
-      </w:pPr>
-      <w:r>
-        <w:rPr>
-          <w:rFonts w:ascii="Times New Roman" w:hAnsi="Times New Roman" w:cs="Times New Roman"/>
-          <w:sz w:val="24"/>
-          <w:szCs w:val="24"/>
-          <w:u w:val="single"/>
-        </w:rPr>
-        <w:t>How I Wi</w:t>
-      </w:r>
-      <w:r>
-        <w:rPr>
-          <w:rFonts w:ascii="Times New Roman" w:hAnsi="Times New Roman" w:cs="Times New Roman"/>
-          <w:sz w:val="24"/>
-          <w:szCs w:val="24"/>
-          <w:u w:val="single"/>
-        </w:rPr>
-        <w:t xml:space="preserve">ll Apply </w:t>
-      </w:r>
-      <w:r>
-        <w:rPr>
-          <w:rFonts w:ascii="Times New Roman" w:hAnsi="Times New Roman" w:cs="Times New Roman"/>
-          <w:sz w:val="24"/>
-          <w:szCs w:val="24"/>
-          <w:u w:val="single"/>
-        </w:rPr>
-        <w:t>Recursion and Dynamic Programming</w:t>
-      </w:r>
-      <w:r>
-        <w:rPr>
-          <w:rFonts w:ascii="Times New Roman" w:hAnsi="Times New Roman" w:cs="Times New Roman"/>
-          <w:sz w:val="24"/>
-          <w:szCs w:val="24"/>
-          <w:u w:val="single"/>
-        </w:rPr>
-        <w:t xml:space="preserve"> in the Future:</w:t>
-      </w:r>
-    </w:p>
-    <w:p>
-      <w:pPr>
-        <w:spacing w:after="0" w:line="360" w:lineRule="auto"/>
-        <w:rPr>
-          <w:rFonts w:ascii="Times New Roman" w:hAnsi="Times New Roman" w:cs="Times New Roman"/>
           <w:noProof/>
           <w:sz w:val="24"/>
           <w:szCs w:val="24"/>
@@ -443,50 +720,11 @@
       <w:r>
         <w:rPr>
           <w:rFonts w:ascii="Times New Roman" w:hAnsi="Times New Roman" w:cs="Times New Roman"/>
-          <w:sz w:val="24"/>
-          <w:szCs w:val="24"/>
-        </w:rPr>
-        <w:tab/>
-      </w:r>
-      <w:r>
-        <w:rPr>
-          <w:rFonts w:ascii="Times New Roman" w:hAnsi="Times New Roman" w:cs="Times New Roman"/>
-          <w:sz w:val="24"/>
-          <w:szCs w:val="24"/>
-        </w:rPr>
-        <w:t xml:space="preserve">I </w:t>
-      </w:r>
-      <w:r>
-        <w:rPr>
-          <w:rFonts w:ascii="Times New Roman" w:hAnsi="Times New Roman" w:cs="Times New Roman"/>
           <w:noProof/>
           <w:sz w:val="24"/>
           <w:szCs w:val="24"/>
           <w:u w:val="single"/>
         </w:rPr>
-        <w:br w:type="page"/>
-      </w:r>
-    </w:p>
-    <w:p>
-      <w:pPr>
-        <w:spacing w:after="0" w:line="360" w:lineRule="auto"/>
-        <w:rPr>
-          <w:rFonts w:ascii="Times New Roman" w:hAnsi="Times New Roman" w:cs="Times New Roman"/>
-          <w:noProof/>
-          <w:sz w:val="24"/>
-          <w:szCs w:val="24"/>
-          <w:u w:val="single"/>
-        </w:rPr>
-      </w:pPr>
-      <w:r>
-        <w:rPr>
-          <w:rFonts w:ascii="Times New Roman" w:hAnsi="Times New Roman" w:cs="Times New Roman"/>
-          <w:noProof/>
-          <w:sz w:val="24"/>
-          <w:szCs w:val="24"/>
-          <w:u w:val="single"/>
-        </w:rPr>
-        <w:lastRenderedPageBreak/>
         <w:t>Console</w:t>
       </w:r>
       <w:r>
@@ -1698,7 +1936,7 @@
   <a:extraClrSchemeLst/>
   <a:extLst>
     <a:ext uri="{05A4C25C-085E-4340-85A3-A5531E510DB2}">
-      <thm15:themeFamily xmlns:thm15="http://schemas.microsoft.com/office/thememl/2012/main" xmlns="" name="Office Theme" id="{62F939B6-93AF-4DB8-9C6B-D6C7DFDC589F}" vid="{4A3C46E8-61CC-4603-A589-7422A47A8E4A}"/>
+      <thm15:themeFamily xmlns="" xmlns:thm15="http://schemas.microsoft.com/office/thememl/2012/main" name="Office Theme" id="{62F939B6-93AF-4DB8-9C6B-D6C7DFDC589F}" vid="{4A3C46E8-61CC-4603-A589-7422A47A8E4A}"/>
     </a:ext>
   </a:extLst>
 </a:theme>

</xml_diff>